<commit_message>
Minor change in UML
</commit_message>
<xml_diff>
--- a/Opgavebeskrivelse.docx
+++ b/Opgavebeskrivelse.docx
@@ -2150,20 +2150,56 @@
           <w:i w:val="0"/>
         </w:rPr>
       </w:pPr>
-      <w:bookmarkStart w:id="0" w:name="_GoBack"/>
-      <w:bookmarkEnd w:id="0"/>
       <w:r>
         <w:rPr>
           <w:i w:val="0"/>
           <w:noProof/>
           <w:lang w:eastAsia="da-DK"/>
         </w:rPr>
-        <w:pict>
-          <v:shape id="_x0000_i1028" type="#_x0000_t75" style="width:485.85pt;height:393.8pt">
-            <v:imagedata r:id="rId12" o:title="Classdiagram2"/>
-          </v:shape>
-        </w:pict>
-      </w:r>
+        <w:drawing>
+          <wp:inline distT="0" distB="0" distL="0" distR="0">
+            <wp:extent cx="6120130" cy="4958715"/>
+            <wp:effectExtent l="0" t="0" r="0" b="0"/>
+            <wp:docPr id="3" name="Picture 3"/>
+            <wp:cNvGraphicFramePr>
+              <a:graphicFrameLocks xmlns:a="http://schemas.openxmlformats.org/drawingml/2006/main" noChangeAspect="1"/>
+            </wp:cNvGraphicFramePr>
+            <a:graphic xmlns:a="http://schemas.openxmlformats.org/drawingml/2006/main">
+              <a:graphicData uri="http://schemas.openxmlformats.org/drawingml/2006/picture">
+                <pic:pic xmlns:pic="http://schemas.openxmlformats.org/drawingml/2006/picture">
+                  <pic:nvPicPr>
+                    <pic:cNvPr id="3" name="Classdiagram2.png"/>
+                    <pic:cNvPicPr/>
+                  </pic:nvPicPr>
+                  <pic:blipFill>
+                    <a:blip r:embed="rId12">
+                      <a:extLst>
+                        <a:ext uri="{28A0092B-C50C-407E-A947-70E740481C1C}">
+                          <a14:useLocalDpi xmlns:a14="http://schemas.microsoft.com/office/drawing/2010/main" val="0"/>
+                        </a:ext>
+                      </a:extLst>
+                    </a:blip>
+                    <a:stretch>
+                      <a:fillRect/>
+                    </a:stretch>
+                  </pic:blipFill>
+                  <pic:spPr>
+                    <a:xfrm>
+                      <a:off x="0" y="0"/>
+                      <a:ext cx="6120130" cy="4958715"/>
+                    </a:xfrm>
+                    <a:prstGeom prst="rect">
+                      <a:avLst/>
+                    </a:prstGeom>
+                  </pic:spPr>
+                </pic:pic>
+              </a:graphicData>
+            </a:graphic>
+          </wp:inline>
+        </w:drawing>
+      </w:r>
+      <w:bookmarkStart w:id="0" w:name="_GoBack"/>
+      <w:bookmarkEnd w:id="0"/>
     </w:p>
     <w:p>
       <w:pPr>
@@ -4597,7 +4633,7 @@
 </file>
 
 <file path=customXml/itemProps1.xml><?xml version="1.0" encoding="utf-8"?>
-<ds:datastoreItem xmlns:ds="http://schemas.openxmlformats.org/officeDocument/2006/customXml" ds:itemID="{7F70A514-B3A2-4CF7-B5D2-DBDDF5FA64AA}">
+<ds:datastoreItem xmlns:ds="http://schemas.openxmlformats.org/officeDocument/2006/customXml" ds:itemID="{2CB59647-B665-4B06-8EDA-429720029772}">
   <ds:schemaRefs>
     <ds:schemaRef ds:uri="http://schemas.openxmlformats.org/officeDocument/2006/bibliography"/>
   </ds:schemaRefs>

</xml_diff>